<commit_message>
Envia mail.Pinta Celdas. Falta depurar algunas cosas
</commit_message>
<xml_diff>
--- a/Inputs/Templates/TemplateRECLAMOS_LUZ1.docx
+++ b/Inputs/Templates/TemplateRECLAMOS_LUZ1.docx
@@ -16,6 +16,27 @@
       <w:r>
         <w:t>:</w:t>
       </w:r>
+      <w:r>
+        <w:t xml:space="preserve"> Nro.: </w:t>
+      </w:r>
+      <w:r>
+        <w:rPr>
+          <w:b w:val="0"/>
+        </w:rPr>
+        <w:t>{{</w:t>
+      </w:r>
+      <w:r>
+        <w:rPr>
+          <w:b w:val="0"/>
+        </w:rPr>
+        <w:t xml:space="preserve"> nro_reclamo</w:t>
+      </w:r>
+      <w:r>
+        <w:rPr>
+          <w:b w:val="0"/>
+        </w:rPr>
+        <w:t>}}</w:t>
+      </w:r>
     </w:p>
     <w:p>
       <w:pPr>
@@ -147,10 +168,7 @@
         <w:t>‘</w:t>
       </w:r>
       <w:r>
-        <w:t>Teléfono</w:t>
-      </w:r>
-      <w:r>
-        <w:t xml:space="preserve"> de Contacto</w:t>
+        <w:t>DNI</w:t>
       </w:r>
       <w:r>
         <w:t>’]</w:t>
@@ -177,6 +195,25 @@
       <w:r>
         <w:t>fono:</w:t>
       </w:r>
+    </w:p>
+    <w:p>
+      <w:pPr>
+        <w:pStyle w:val="Ttulo2"/>
+      </w:pPr>
+      <w:proofErr w:type="gramStart"/>
+      <w:r>
+        <w:t xml:space="preserve">{{ </w:t>
+      </w:r>
+      <w:r>
+        <w:t>[</w:t>
+      </w:r>
+      <w:proofErr w:type="gramEnd"/>
+      <w:r>
+        <w:t>‘Nro_de_Telefono’]</w:t>
+      </w:r>
+      <w:r>
+        <w:t xml:space="preserve"> }}</w:t>
+      </w:r>
       <w:r>
         <w:t xml:space="preserve"> </w:t>
       </w:r>
@@ -197,6 +234,29 @@
       <w:pPr>
         <w:pStyle w:val="Ttulo1"/>
         <w:jc w:val="both"/>
+        <w:rPr>
+          <w:b w:val="0"/>
+        </w:rPr>
+      </w:pPr>
+      <w:proofErr w:type="gramStart"/>
+      <w:r>
+        <w:rPr>
+          <w:b w:val="0"/>
+        </w:rPr>
+        <w:t>{{ E</w:t>
+      </w:r>
+      <w:proofErr w:type="gramEnd"/>
+      <w:r>
+        <w:rPr>
+          <w:b w:val="0"/>
+        </w:rPr>
+        <w:t>_Mail }}</w:t>
+      </w:r>
+    </w:p>
+    <w:p>
+      <w:pPr>
+        <w:pStyle w:val="Ttulo1"/>
+        <w:jc w:val="both"/>
       </w:pPr>
       <w:r>
         <w:t>DIRECCION:</w:t>
@@ -207,10 +267,17 @@
     </w:p>
     <w:p>
       <w:pPr>
-        <w:pStyle w:val="Ttulo2"/>
-      </w:pPr>
-      <w:r>
-        <w:t>El alto 301.Barrio las flores</w:t>
+        <w:pStyle w:val="Ttulo1"/>
+        <w:jc w:val="both"/>
+        <w:rPr>
+          <w:b w:val="0"/>
+        </w:rPr>
+      </w:pPr>
+      <w:r>
+        <w:rPr>
+          <w:b w:val="0"/>
+        </w:rPr>
+        <w:t>{{ Domicilio }}</w:t>
       </w:r>
     </w:p>
     <w:p>
@@ -227,10 +294,31 @@
     </w:p>
     <w:p>
       <w:pPr>
-        <w:pStyle w:val="Ttulo2"/>
-      </w:pPr>
-      <w:r>
-        <w:t>11909651</w:t>
+        <w:pStyle w:val="Ttulo1"/>
+        <w:jc w:val="both"/>
+        <w:rPr>
+          <w:b w:val="0"/>
+        </w:rPr>
+      </w:pPr>
+      <w:r>
+        <w:rPr>
+          <w:b w:val="0"/>
+        </w:rPr>
+        <w:t>{{ Nro_de_</w:t>
+      </w:r>
+      <w:proofErr w:type="gramStart"/>
+      <w:r>
+        <w:rPr>
+          <w:b w:val="0"/>
+        </w:rPr>
+        <w:t>Suministro }</w:t>
+      </w:r>
+      <w:proofErr w:type="gramEnd"/>
+      <w:r>
+        <w:rPr>
+          <w:b w:val="0"/>
+        </w:rPr>
+        <w:t>}</w:t>
       </w:r>
     </w:p>
     <w:p>
@@ -241,48 +329,77 @@
       <w:r>
         <w:t>TIPO DE RECLAMO</w:t>
       </w:r>
-    </w:p>
-    <w:p>
-      <w:pPr>
-        <w:pStyle w:val="Ttulo2"/>
-      </w:pPr>
-      <w:r>
-        <w:t>Otros...</w:t>
-      </w:r>
-    </w:p>
-    <w:p>
-      <w:pPr>
-        <w:pStyle w:val="Ttulo1"/>
-        <w:jc w:val="both"/>
-      </w:pPr>
-      <w:r>
-        <w:t>DESCRIPCION:</w:t>
-      </w:r>
-    </w:p>
-    <w:p>
-      <w:pPr>
-        <w:pStyle w:val="Ttulo2"/>
-      </w:pPr>
-      <w:r>
-        <w:t>Constante baja tensión. Se realizaron 4 reclamos sin solución inmediata, manifestando que hasta que no se habilite la otra línea no podían hacer más que pasar el reclamo a distribución. Hoy lunes 13/05 tensión 180.</w:t>
-      </w:r>
-      <w:r>
-        <w:br/>
-        <w:t>En este año tuve electrodomésticos sin funcionar por la falta de tensión adecuada, rompiéndose dos de ellos.</w:t>
-      </w:r>
-      <w:r>
-        <w:br/>
-        <w:t>La nueva línea que pasa por la cuadra no está habilitada y a la que estamos conectados esta sobrecargada.</w:t>
+      <w:r>
+        <w:t>:</w:t>
+      </w:r>
+    </w:p>
+    <w:p>
+      <w:pPr>
+        <w:pStyle w:val="Ttulo1"/>
+        <w:jc w:val="both"/>
+        <w:rPr>
+          <w:b w:val="0"/>
+        </w:rPr>
+      </w:pPr>
+      <w:proofErr w:type="gramStart"/>
+      <w:r>
+        <w:rPr>
+          <w:b w:val="0"/>
+        </w:rPr>
+        <w:t>{{ Tip</w:t>
       </w:r>
       <w:bookmarkStart w:id="0" w:name="_GoBack"/>
       <w:bookmarkEnd w:id="0"/>
-    </w:p>
-    <w:p>
-      <w:pPr>
-        <w:rPr>
+      <w:r>
+        <w:rPr>
+          <w:b w:val="0"/>
+        </w:rPr>
+        <w:t>o</w:t>
+      </w:r>
+      <w:proofErr w:type="gramEnd"/>
+      <w:r>
+        <w:rPr>
+          <w:b w:val="0"/>
+        </w:rPr>
+        <w:t>_de_Reclamo }}</w:t>
+      </w:r>
+    </w:p>
+    <w:p>
+      <w:pPr>
+        <w:pStyle w:val="Ttulo1"/>
+        <w:jc w:val="both"/>
+      </w:pPr>
+      <w:r>
+        <w:t>DESCRIPCION:</w:t>
+      </w:r>
+    </w:p>
+    <w:p>
+      <w:pPr>
+        <w:rPr>
+          <w:rFonts w:ascii="Arial" w:hAnsi="Arial" w:cs="Arial"/>
+          <w:sz w:val="24"/>
+          <w:szCs w:val="24"/>
           <w:lang w:val="es-AR"/>
         </w:rPr>
       </w:pPr>
+      <w:proofErr w:type="gramStart"/>
+      <w:r>
+        <w:rPr>
+          <w:rFonts w:ascii="Arial" w:hAnsi="Arial" w:cs="Arial"/>
+          <w:sz w:val="24"/>
+          <w:szCs w:val="24"/>
+        </w:rPr>
+        <w:t>{{ Descripcion</w:t>
+      </w:r>
+      <w:proofErr w:type="gramEnd"/>
+      <w:r>
+        <w:rPr>
+          <w:rFonts w:ascii="Arial" w:hAnsi="Arial" w:cs="Arial"/>
+          <w:sz w:val="24"/>
+          <w:szCs w:val="24"/>
+        </w:rPr>
+        <w:t>_Reclamo }}</w:t>
+      </w:r>
     </w:p>
     <w:sectPr>
       <w:pgSz w:w="12240" w:h="15840"/>

</xml_diff>